<commit_message>
maj doc suivi de ligne
</commit_message>
<xml_diff>
--- a/Suivi de ligne.docx
+++ b/Suivi de ligne.docx
@@ -1,9 +1,10 @@
 
 <file path=word/document.xml><?xml version="1.0" encoding="utf-8"?>
-<w:document xmlns:mc="http://schemas.openxmlformats.org/markup-compatibility/2006" xmlns:o="urn:schemas-microsoft-com:office:office" xmlns:r="http://schemas.openxmlformats.org/officeDocument/2006/relationships" xmlns:m="http://schemas.openxmlformats.org/officeDocument/2006/math" xmlns:v="urn:schemas-microsoft-com:vml" xmlns:wp="http://schemas.openxmlformats.org/drawingml/2006/wordprocessingDrawing" xmlns:w10="urn:schemas-microsoft-com:office:word" xmlns:w="http://schemas.openxmlformats.org/wordprocessingml/2006/main" xmlns:wne="http://schemas.microsoft.com/office/word/2006/wordml" xmlns:sl="http://schemas.openxmlformats.org/schemaLibrary/2006/main" xmlns:a="http://schemas.openxmlformats.org/drawingml/2006/main" xmlns:pic="http://schemas.openxmlformats.org/drawingml/2006/picture" xmlns:c="http://schemas.openxmlformats.org/drawingml/2006/chart" xmlns:lc="http://schemas.openxmlformats.org/drawingml/2006/lockedCanvas" xmlns:dgm="http://schemas.openxmlformats.org/drawingml/2006/diagram" xmlns:wps="http://schemas.microsoft.com/office/word/2010/wordprocessingShape" xmlns:wpg="http://schemas.microsoft.com/office/word/2010/wordprocessingGroup" xmlns:w14="http://schemas.microsoft.com/office/word/2010/wordml" xmlns:w15="http://schemas.microsoft.com/office/word/2012/wordml">
+<w:document xmlns:o="urn:schemas-microsoft-com:office:office" xmlns:r="http://schemas.openxmlformats.org/officeDocument/2006/relationships" xmlns:v="urn:schemas-microsoft-com:vml" xmlns:w="http://schemas.openxmlformats.org/wordprocessingml/2006/main" xmlns:w10="urn:schemas-microsoft-com:office:word" xmlns:wp="http://schemas.openxmlformats.org/drawingml/2006/wordprocessingDrawing" xmlns:wps="http://schemas.microsoft.com/office/word/2010/wordprocessingShape" xmlns:wpg="http://schemas.microsoft.com/office/word/2010/wordprocessingGroup" xmlns:mc="http://schemas.openxmlformats.org/markup-compatibility/2006" xmlns:wp14="http://schemas.microsoft.com/office/word/2010/wordprocessingDrawing" xmlns:w14="http://schemas.microsoft.com/office/word/2010/wordml" mc:Ignorable="w14 wp14">
   <w:body>
     <w:p>
       <w:pPr>
+        <w:pStyle w:val="Normal1"/>
         <w:jc w:val="center"/>
         <w:rPr>
           <w:sz w:val="32"/>
@@ -12,48 +13,42 @@
       </w:pPr>
       <w:r>
         <w:rPr>
-          <w:b w:val="1"/>
+          <w:b/>
           <w:sz w:val="32"/>
           <w:szCs w:val="32"/>
           <w:u w:val="single"/>
-          <w:rtl w:val="0"/>
-        </w:rPr>
-        <w:t xml:space="preserve">Suivi de ligne</w:t>
-      </w:r>
-      <w:r>
-        <w:rPr>
-          <w:rtl w:val="0"/>
-        </w:rPr>
-      </w:r>
-    </w:p>
-    <w:p>
-      <w:pPr>
+        </w:rPr>
+        <w:t>Suivi de ligne</w:t>
+      </w:r>
+    </w:p>
+    <w:p>
+      <w:pPr>
+        <w:pStyle w:val="Normal1"/>
         <w:rPr/>
       </w:pPr>
       <w:r>
-        <w:rPr>
-          <w:rtl w:val="0"/>
-        </w:rPr>
-      </w:r>
-    </w:p>
-    <w:p>
-      <w:pPr>
-        <w:rPr>
-          <w:sz w:val="24"/>
-          <w:szCs w:val="24"/>
-        </w:rPr>
-      </w:pPr>
-      <w:r>
-        <w:rPr>
-          <w:sz w:val="24"/>
-          <w:szCs w:val="24"/>
-          <w:rtl w:val="0"/>
-        </w:rPr>
-        <w:t xml:space="preserve">Fonctions :</w:t>
-      </w:r>
-    </w:p>
-    <w:p>
-      <w:pPr>
+        <w:rPr/>
+      </w:r>
+    </w:p>
+    <w:p>
+      <w:pPr>
+        <w:pStyle w:val="Normal1"/>
+        <w:rPr>
+          <w:sz w:val="24"/>
+          <w:szCs w:val="24"/>
+        </w:rPr>
+      </w:pPr>
+      <w:r>
+        <w:rPr>
+          <w:sz w:val="24"/>
+          <w:szCs w:val="24"/>
+        </w:rPr>
+        <w:t>Fonctions :</w:t>
+      </w:r>
+    </w:p>
+    <w:p>
+      <w:pPr>
+        <w:pStyle w:val="Normal1"/>
         <w:numPr>
           <w:ilvl w:val="0"/>
           <w:numId w:val="4"/>
@@ -69,13 +64,13 @@
         <w:rPr>
           <w:sz w:val="24"/>
           <w:szCs w:val="24"/>
-          <w:rtl w:val="0"/>
-        </w:rPr>
-        <w:t xml:space="preserve">setMoteur(int, int)</w:t>
-      </w:r>
-    </w:p>
-    <w:p>
-      <w:pPr>
+        </w:rPr>
+        <w:t>setMoteur(int, int)</w:t>
+      </w:r>
+    </w:p>
+    <w:p>
+      <w:pPr>
+        <w:pStyle w:val="Normal1"/>
         <w:numPr>
           <w:ilvl w:val="0"/>
           <w:numId w:val="4"/>
@@ -91,44 +86,46 @@
         <w:rPr>
           <w:sz w:val="24"/>
           <w:szCs w:val="24"/>
-          <w:rtl w:val="0"/>
-        </w:rPr>
-        <w:t xml:space="preserve">corrigerPosition</w:t>
-      </w:r>
-    </w:p>
-    <w:p>
-      <w:pPr>
-        <w:ind w:left="0" w:firstLine="0"/>
-        <w:rPr>
-          <w:sz w:val="24"/>
-          <w:szCs w:val="24"/>
-        </w:rPr>
-      </w:pPr>
-      <w:r>
-        <w:rPr>
-          <w:rtl w:val="0"/>
-        </w:rPr>
-      </w:r>
-    </w:p>
-    <w:p>
-      <w:pPr>
-        <w:ind w:left="0" w:firstLine="0"/>
-        <w:rPr>
-          <w:sz w:val="24"/>
-          <w:szCs w:val="24"/>
-        </w:rPr>
-      </w:pPr>
-      <w:r>
-        <w:rPr>
-          <w:sz w:val="24"/>
-          <w:szCs w:val="24"/>
-          <w:rtl w:val="0"/>
-        </w:rPr>
-        <w:t xml:space="preserve">Dans le main dans while(True) et if(etat==avancer):</w:t>
-      </w:r>
-    </w:p>
-    <w:p>
-      <w:pPr>
+        </w:rPr>
+        <w:t>corrigerPosition</w:t>
+      </w:r>
+    </w:p>
+    <w:p>
+      <w:pPr>
+        <w:pStyle w:val="Normal1"/>
+        <w:ind w:left="0" w:hanging="0"/>
+        <w:rPr>
+          <w:sz w:val="24"/>
+          <w:szCs w:val="24"/>
+        </w:rPr>
+      </w:pPr>
+      <w:r>
+        <w:rPr>
+          <w:sz w:val="24"/>
+          <w:szCs w:val="24"/>
+        </w:rPr>
+      </w:r>
+    </w:p>
+    <w:p>
+      <w:pPr>
+        <w:pStyle w:val="Normal1"/>
+        <w:ind w:left="0" w:hanging="0"/>
+        <w:rPr>
+          <w:sz w:val="24"/>
+          <w:szCs w:val="24"/>
+        </w:rPr>
+      </w:pPr>
+      <w:r>
+        <w:rPr>
+          <w:sz w:val="24"/>
+          <w:szCs w:val="24"/>
+        </w:rPr>
+        <w:t>Dans le main dans while(True) et if(etat==avancer):</w:t>
+      </w:r>
+    </w:p>
+    <w:p>
+      <w:pPr>
+        <w:pStyle w:val="Normal1"/>
         <w:numPr>
           <w:ilvl w:val="0"/>
           <w:numId w:val="2"/>
@@ -144,13 +141,13 @@
         <w:rPr>
           <w:sz w:val="24"/>
           <w:szCs w:val="24"/>
-          <w:rtl w:val="0"/>
-        </w:rPr>
-        <w:t xml:space="preserve">On allume les moteurs</w:t>
-      </w:r>
-    </w:p>
-    <w:p>
-      <w:pPr>
+        </w:rPr>
+        <w:t>On allume les moteurs</w:t>
+      </w:r>
+    </w:p>
+    <w:p>
+      <w:pPr>
+        <w:pStyle w:val="Normal1"/>
         <w:numPr>
           <w:ilvl w:val="0"/>
           <w:numId w:val="2"/>
@@ -164,16 +161,16 @@
       </w:pPr>
       <w:r>
         <w:rPr>
-          <w:rFonts w:ascii="Arial Unicode MS" w:cs="Arial Unicode MS" w:eastAsia="Arial Unicode MS" w:hAnsi="Arial Unicode MS"/>
-          <w:sz w:val="24"/>
-          <w:szCs w:val="24"/>
-          <w:rtl w:val="0"/>
-        </w:rPr>
-        <w:t xml:space="preserve">captation capteurs ⇒ dans tableau global</w:t>
-      </w:r>
-    </w:p>
-    <w:p>
-      <w:pPr>
+          <w:rFonts w:eastAsia="Arial Unicode MS" w:cs="Arial Unicode MS" w:ascii="Arial Unicode MS" w:hAnsi="Arial Unicode MS"/>
+          <w:sz w:val="24"/>
+          <w:szCs w:val="24"/>
+        </w:rPr>
+        <w:t>captation capteurs ⇒ dans tableau global</w:t>
+      </w:r>
+    </w:p>
+    <w:p>
+      <w:pPr>
+        <w:pStyle w:val="Normal1"/>
         <w:numPr>
           <w:ilvl w:val="0"/>
           <w:numId w:val="2"/>
@@ -189,13 +186,13 @@
         <w:rPr>
           <w:sz w:val="24"/>
           <w:szCs w:val="24"/>
-          <w:rtl w:val="0"/>
-        </w:rPr>
-        <w:t xml:space="preserve">on appelle corrigerPosition</w:t>
-      </w:r>
-    </w:p>
-    <w:p>
-      <w:pPr>
+        </w:rPr>
+        <w:t>on appelle corrigerPosition</w:t>
+      </w:r>
+    </w:p>
+    <w:p>
+      <w:pPr>
+        <w:pStyle w:val="Normal1"/>
         <w:numPr>
           <w:ilvl w:val="0"/>
           <w:numId w:val="2"/>
@@ -211,43 +208,45 @@
         <w:rPr>
           <w:sz w:val="24"/>
           <w:szCs w:val="24"/>
-          <w:rtl w:val="0"/>
-        </w:rPr>
-        <w:t xml:space="preserve">On détecte intersection/couleur/sortie/... et changement état</w:t>
-      </w:r>
-    </w:p>
-    <w:p>
-      <w:pPr>
-        <w:rPr>
-          <w:sz w:val="24"/>
-          <w:szCs w:val="24"/>
-        </w:rPr>
-      </w:pPr>
-      <w:r>
-        <w:rPr>
-          <w:rtl w:val="0"/>
-        </w:rPr>
-      </w:r>
-    </w:p>
-    <w:p>
-      <w:pPr>
-        <w:ind w:left="0" w:firstLine="0"/>
-        <w:rPr>
-          <w:sz w:val="24"/>
-          <w:szCs w:val="24"/>
-        </w:rPr>
-      </w:pPr>
-      <w:r>
-        <w:rPr>
-          <w:sz w:val="24"/>
-          <w:szCs w:val="24"/>
-          <w:rtl w:val="0"/>
-        </w:rPr>
-        <w:t xml:space="preserve">setMoteur(int, int)</w:t>
-      </w:r>
-    </w:p>
-    <w:p>
-      <w:pPr>
+        </w:rPr>
+        <w:t>On détecte intersection/couleur/sortie/... et changement état</w:t>
+      </w:r>
+    </w:p>
+    <w:p>
+      <w:pPr>
+        <w:pStyle w:val="Normal1"/>
+        <w:rPr>
+          <w:sz w:val="24"/>
+          <w:szCs w:val="24"/>
+        </w:rPr>
+      </w:pPr>
+      <w:r>
+        <w:rPr>
+          <w:sz w:val="24"/>
+          <w:szCs w:val="24"/>
+        </w:rPr>
+      </w:r>
+    </w:p>
+    <w:p>
+      <w:pPr>
+        <w:pStyle w:val="Normal1"/>
+        <w:ind w:left="0" w:hanging="0"/>
+        <w:rPr>
+          <w:sz w:val="24"/>
+          <w:szCs w:val="24"/>
+        </w:rPr>
+      </w:pPr>
+      <w:r>
+        <w:rPr>
+          <w:sz w:val="24"/>
+          <w:szCs w:val="24"/>
+        </w:rPr>
+        <w:t>setMoteur(int, int)</w:t>
+      </w:r>
+    </w:p>
+    <w:p>
+      <w:pPr>
+        <w:pStyle w:val="Normal1"/>
         <w:numPr>
           <w:ilvl w:val="0"/>
           <w:numId w:val="3"/>
@@ -263,13 +262,13 @@
         <w:rPr>
           <w:sz w:val="24"/>
           <w:szCs w:val="24"/>
-          <w:rtl w:val="0"/>
-        </w:rPr>
-        <w:t xml:space="preserve">on modifie la puissance envoyée aux moteurs selon valeur int</w:t>
-      </w:r>
-    </w:p>
-    <w:p>
-      <w:pPr>
+        </w:rPr>
+        <w:t>on modifie la puissance envoyée aux moteurs selon valeur int</w:t>
+      </w:r>
+    </w:p>
+    <w:p>
+      <w:pPr>
+        <w:pStyle w:val="Normal1"/>
         <w:numPr>
           <w:ilvl w:val="0"/>
           <w:numId w:val="3"/>
@@ -285,42 +284,44 @@
         <w:rPr>
           <w:sz w:val="24"/>
           <w:szCs w:val="24"/>
-          <w:rtl w:val="0"/>
-        </w:rPr>
-        <w:t xml:space="preserve">vérifier que les int ne dépasse pas une certaine valeur et que ca dépasse pas 100% des moteurs  ou -100%</w:t>
-      </w:r>
-    </w:p>
-    <w:p>
-      <w:pPr>
-        <w:rPr>
-          <w:sz w:val="24"/>
-          <w:szCs w:val="24"/>
-        </w:rPr>
-      </w:pPr>
-      <w:r>
-        <w:rPr>
-          <w:rtl w:val="0"/>
-        </w:rPr>
-      </w:r>
-    </w:p>
-    <w:p>
-      <w:pPr>
-        <w:rPr>
-          <w:sz w:val="24"/>
-          <w:szCs w:val="24"/>
-        </w:rPr>
-      </w:pPr>
-      <w:r>
-        <w:rPr>
-          <w:sz w:val="24"/>
-          <w:szCs w:val="24"/>
-          <w:rtl w:val="0"/>
-        </w:rPr>
-        <w:t xml:space="preserve">corrigerPosition()</w:t>
-      </w:r>
-    </w:p>
-    <w:p>
-      <w:pPr>
+        </w:rPr>
+        <w:t>vérifier que les int ne dépasse pas une certaine valeur et que ca dépasse pas 100% des moteurs  ou -100%</w:t>
+      </w:r>
+    </w:p>
+    <w:p>
+      <w:pPr>
+        <w:pStyle w:val="Normal1"/>
+        <w:rPr>
+          <w:sz w:val="24"/>
+          <w:szCs w:val="24"/>
+        </w:rPr>
+      </w:pPr>
+      <w:r>
+        <w:rPr>
+          <w:sz w:val="24"/>
+          <w:szCs w:val="24"/>
+        </w:rPr>
+      </w:r>
+    </w:p>
+    <w:p>
+      <w:pPr>
+        <w:pStyle w:val="Normal1"/>
+        <w:rPr>
+          <w:sz w:val="24"/>
+          <w:szCs w:val="24"/>
+        </w:rPr>
+      </w:pPr>
+      <w:r>
+        <w:rPr>
+          <w:sz w:val="24"/>
+          <w:szCs w:val="24"/>
+        </w:rPr>
+        <w:t>corrigerPosition()</w:t>
+      </w:r>
+    </w:p>
+    <w:p>
+      <w:pPr>
+        <w:pStyle w:val="Normal1"/>
         <w:numPr>
           <w:ilvl w:val="0"/>
           <w:numId w:val="1"/>
@@ -336,13 +337,13 @@
         <w:rPr>
           <w:sz w:val="24"/>
           <w:szCs w:val="24"/>
-          <w:rtl w:val="0"/>
         </w:rPr>
         <w:t xml:space="preserve">selon captations on appelle setMoteur </w:t>
       </w:r>
     </w:p>
     <w:p>
       <w:pPr>
+        <w:pStyle w:val="Normal1"/>
         <w:numPr>
           <w:ilvl w:val="0"/>
           <w:numId w:val="1"/>
@@ -356,70 +357,550 @@
       </w:pPr>
       <w:r>
         <w:rPr>
-          <w:rFonts w:ascii="Arial Unicode MS" w:cs="Arial Unicode MS" w:eastAsia="Arial Unicode MS" w:hAnsi="Arial Unicode MS"/>
-          <w:sz w:val="24"/>
-          <w:szCs w:val="24"/>
-          <w:rtl w:val="0"/>
-        </w:rPr>
-        <w:t xml:space="preserve">si tout va bien on appelle accélérer ⇒ setMoteur(+,+)</w:t>
-      </w:r>
-    </w:p>
-    <w:p>
-      <w:pPr>
-        <w:ind w:left="0" w:firstLine="0"/>
-        <w:rPr>
-          <w:sz w:val="24"/>
-          <w:szCs w:val="24"/>
-        </w:rPr>
-      </w:pPr>
-      <w:r>
-        <w:rPr>
-          <w:rtl w:val="0"/>
-        </w:rPr>
-      </w:r>
-    </w:p>
-    <w:p>
-      <w:pPr>
-        <w:ind w:left="0" w:firstLine="0"/>
-        <w:rPr>
-          <w:sz w:val="24"/>
-          <w:szCs w:val="24"/>
-        </w:rPr>
-      </w:pPr>
-      <w:r>
-        <w:rPr>
-          <w:rtl w:val="0"/>
-        </w:rPr>
-      </w:r>
-    </w:p>
-    <w:p>
-      <w:pPr>
-        <w:ind w:left="0" w:firstLine="0"/>
-        <w:rPr>
-          <w:sz w:val="24"/>
-          <w:szCs w:val="24"/>
-        </w:rPr>
-      </w:pPr>
-      <w:r>
-        <w:rPr>
-          <w:sz w:val="24"/>
-          <w:szCs w:val="24"/>
-          <w:rtl w:val="0"/>
-        </w:rPr>
-        <w:tab/>
+          <w:rFonts w:eastAsia="Arial Unicode MS" w:cs="Arial Unicode MS" w:ascii="Arial Unicode MS" w:hAnsi="Arial Unicode MS"/>
+          <w:sz w:val="24"/>
+          <w:szCs w:val="24"/>
+        </w:rPr>
+        <w:t>si tout va bien on appelle accélérer ⇒ setMoteur(+,+)</w:t>
+      </w:r>
+    </w:p>
+    <w:p>
+      <w:pPr>
+        <w:pStyle w:val="Normal1"/>
+        <w:ind w:left="0" w:hanging="0"/>
+        <w:rPr>
+          <w:sz w:val="24"/>
+          <w:szCs w:val="24"/>
+        </w:rPr>
+      </w:pPr>
+      <w:r>
+        <w:rPr>
+          <w:sz w:val="24"/>
+          <w:szCs w:val="24"/>
+        </w:rPr>
+      </w:r>
+    </w:p>
+    <w:tbl>
+      <w:tblPr>
+        <w:tblW w:w="2100" w:type="dxa"/>
+        <w:jc w:val="left"/>
+        <w:tblInd w:w="0" w:type="dxa"/>
+        <w:tblCellMar>
+          <w:top w:w="55" w:type="dxa"/>
+          <w:left w:w="55" w:type="dxa"/>
+          <w:bottom w:w="55" w:type="dxa"/>
+          <w:right w:w="55" w:type="dxa"/>
+        </w:tblCellMar>
+      </w:tblPr>
+      <w:tblGrid>
+        <w:gridCol w:w="2100"/>
+      </w:tblGrid>
+      <w:tr>
+        <w:trPr/>
+        <w:tc>
+          <w:tcPr>
+            <w:tcW w:w="2100" w:type="dxa"/>
+            <w:tcBorders>
+              <w:top w:val="single" w:sz="2" w:space="0" w:color="000000"/>
+              <w:left w:val="single" w:sz="2" w:space="0" w:color="000000"/>
+              <w:bottom w:val="single" w:sz="2" w:space="0" w:color="000000"/>
+              <w:right w:val="single" w:sz="2" w:space="0" w:color="000000"/>
+            </w:tcBorders>
+            <w:shd w:fill="auto" w:val="clear"/>
+          </w:tcPr>
+          <w:p>
+            <w:pPr>
+              <w:pStyle w:val="TableContents"/>
+              <w:rPr>
+                <w:sz w:val="24"/>
+                <w:szCs w:val="24"/>
+              </w:rPr>
+            </w:pPr>
+            <w:r>
+              <w:rPr>
+                <w:sz w:val="24"/>
+                <w:szCs w:val="24"/>
+              </w:rPr>
+              <w:t>O O O O O O O O</w:t>
+            </w:r>
+          </w:p>
+        </w:tc>
+      </w:tr>
+    </w:tbl>
+    <w:p>
+      <w:pPr>
+        <w:pStyle w:val="Normal1"/>
+        <w:ind w:left="0" w:hanging="0"/>
+        <w:rPr>
+          <w:sz w:val="24"/>
+          <w:szCs w:val="24"/>
+        </w:rPr>
+      </w:pPr>
+      <w:r>
+        <w:rPr>
+          <w:sz w:val="24"/>
+          <w:szCs w:val="24"/>
+        </w:rPr>
+        <w:t xml:space="preserve"> </w:t>
+      </w:r>
+      <w:r>
+        <w:rPr>
+          <w:sz w:val="24"/>
+          <w:szCs w:val="24"/>
+        </w:rPr>
+        <w:t>1  2  3  4  5  6  7  8</w:t>
+      </w:r>
+    </w:p>
+    <w:p>
+      <w:pPr>
+        <w:pStyle w:val="Normal1"/>
+        <w:ind w:left="0" w:hanging="0"/>
+        <w:rPr>
+          <w:sz w:val="24"/>
+          <w:szCs w:val="24"/>
+        </w:rPr>
+      </w:pPr>
+      <w:r>
+        <w:rPr>
+          <w:sz w:val="24"/>
+          <w:szCs w:val="24"/>
+        </w:rPr>
+      </w:r>
+    </w:p>
+    <w:p>
+      <w:pPr>
+        <w:pStyle w:val="Normal1"/>
+        <w:ind w:left="0" w:hanging="0"/>
+        <w:rPr/>
+      </w:pPr>
+      <w:r>
+        <w:rPr>
+          <w:sz w:val="24"/>
+          <w:szCs w:val="24"/>
+        </w:rPr>
+        <w:t>Configuration des 8 capteurs lors du suivi de ligne.</w:t>
+      </w:r>
+    </w:p>
+    <w:p>
+      <w:pPr>
+        <w:pStyle w:val="Normal1"/>
+        <w:numPr>
+          <w:ilvl w:val="0"/>
+          <w:numId w:val="5"/>
+        </w:numPr>
+        <w:rPr/>
+      </w:pPr>
+      <w:r>
+        <w:rPr>
+          <w:sz w:val="24"/>
+          <w:szCs w:val="24"/>
+        </w:rPr>
+        <w:t>les capteurs 4 et 5 voient du noir</w:t>
+      </w:r>
+    </w:p>
+    <w:p>
+      <w:pPr>
+        <w:pStyle w:val="Normal1"/>
+        <w:numPr>
+          <w:ilvl w:val="0"/>
+          <w:numId w:val="5"/>
+        </w:numPr>
+        <w:rPr/>
+      </w:pPr>
+      <w:r>
+        <w:rPr>
+          <w:sz w:val="24"/>
+          <w:szCs w:val="24"/>
+        </w:rPr>
+        <w:t>les capteurs 1, 2, 7 et 8 voient du blanc</w:t>
+      </w:r>
+    </w:p>
+    <w:p>
+      <w:pPr>
+        <w:pStyle w:val="Normal1"/>
+        <w:numPr>
+          <w:ilvl w:val="0"/>
+          <w:numId w:val="5"/>
+        </w:numPr>
+        <w:rPr/>
+      </w:pPr>
+      <w:r>
+        <w:rPr>
+          <w:sz w:val="24"/>
+          <w:szCs w:val="24"/>
+        </w:rPr>
+        <w:t>les capteurs 3 et 6 voient du gris ou du blanc selon la largeur de la ligne</w:t>
+      </w:r>
+    </w:p>
+    <w:p>
+      <w:pPr>
+        <w:pStyle w:val="Normal1"/>
+        <w:rPr>
+          <w:sz w:val="24"/>
+          <w:szCs w:val="24"/>
+        </w:rPr>
+      </w:pPr>
+      <w:r>
+        <w:rPr/>
+      </w:r>
+    </w:p>
+    <w:p>
+      <w:pPr>
+        <w:pStyle w:val="Normal1"/>
+        <w:rPr/>
+      </w:pPr>
+      <w:r>
+        <w:rPr>
+          <w:sz w:val="24"/>
+          <w:szCs w:val="24"/>
+        </w:rPr>
+        <w:t>définir plusieurs niveaux de gris pour les capteurs</w:t>
+      </w:r>
+    </w:p>
+    <w:tbl>
+      <w:tblPr>
+        <w:tblW w:w="6475" w:type="dxa"/>
+        <w:jc w:val="left"/>
+        <w:tblInd w:w="1288" w:type="dxa"/>
+        <w:tblCellMar>
+          <w:top w:w="55" w:type="dxa"/>
+          <w:left w:w="55" w:type="dxa"/>
+          <w:bottom w:w="55" w:type="dxa"/>
+          <w:right w:w="55" w:type="dxa"/>
+        </w:tblCellMar>
+      </w:tblPr>
+      <w:tblGrid>
+        <w:gridCol w:w="830"/>
+        <w:gridCol w:w="959"/>
+        <w:gridCol w:w="958"/>
+        <w:gridCol w:w="958"/>
+        <w:gridCol w:w="967"/>
+        <w:gridCol w:w="958"/>
+        <w:gridCol w:w="845"/>
+      </w:tblGrid>
+      <w:tr>
+        <w:trPr/>
+        <w:tc>
+          <w:tcPr>
+            <w:tcW w:w="830" w:type="dxa"/>
+            <w:tcBorders>
+              <w:top w:val="single" w:sz="2" w:space="0" w:color="000000"/>
+              <w:left w:val="single" w:sz="2" w:space="0" w:color="000000"/>
+              <w:bottom w:val="single" w:sz="2" w:space="0" w:color="000000"/>
+            </w:tcBorders>
+            <w:shd w:fill="auto" w:val="clear"/>
+          </w:tcPr>
+          <w:p>
+            <w:pPr>
+              <w:pStyle w:val="TableContents"/>
+              <w:rPr/>
+            </w:pPr>
+            <w:r>
+              <w:rPr/>
+              <w:t>0</w:t>
+            </w:r>
+          </w:p>
+        </w:tc>
+        <w:tc>
+          <w:tcPr>
+            <w:tcW w:w="959" w:type="dxa"/>
+            <w:tcBorders>
+              <w:top w:val="single" w:sz="2" w:space="0" w:color="000000"/>
+              <w:left w:val="single" w:sz="2" w:space="0" w:color="000000"/>
+              <w:bottom w:val="single" w:sz="2" w:space="0" w:color="000000"/>
+            </w:tcBorders>
+            <w:shd w:fill="auto" w:val="clear"/>
+          </w:tcPr>
+          <w:p>
+            <w:pPr>
+              <w:pStyle w:val="TableContents"/>
+              <w:rPr/>
+            </w:pPr>
+            <w:r>
+              <w:rPr/>
+              <w:t>1</w:t>
+            </w:r>
+          </w:p>
+        </w:tc>
+        <w:tc>
+          <w:tcPr>
+            <w:tcW w:w="958" w:type="dxa"/>
+            <w:tcBorders>
+              <w:top w:val="single" w:sz="2" w:space="0" w:color="000000"/>
+              <w:left w:val="single" w:sz="2" w:space="0" w:color="000000"/>
+              <w:bottom w:val="single" w:sz="2" w:space="0" w:color="000000"/>
+            </w:tcBorders>
+            <w:shd w:fill="auto" w:val="clear"/>
+          </w:tcPr>
+          <w:p>
+            <w:pPr>
+              <w:pStyle w:val="TableContents"/>
+              <w:rPr/>
+            </w:pPr>
+            <w:r>
+              <w:rPr/>
+              <w:t>2</w:t>
+            </w:r>
+          </w:p>
+        </w:tc>
+        <w:tc>
+          <w:tcPr>
+            <w:tcW w:w="958" w:type="dxa"/>
+            <w:tcBorders>
+              <w:top w:val="single" w:sz="2" w:space="0" w:color="000000"/>
+              <w:left w:val="single" w:sz="2" w:space="0" w:color="000000"/>
+              <w:bottom w:val="single" w:sz="2" w:space="0" w:color="000000"/>
+            </w:tcBorders>
+            <w:shd w:fill="auto" w:val="clear"/>
+          </w:tcPr>
+          <w:p>
+            <w:pPr>
+              <w:pStyle w:val="TableContents"/>
+              <w:rPr/>
+            </w:pPr>
+            <w:r>
+              <w:rPr/>
+              <w:t>3</w:t>
+            </w:r>
+          </w:p>
+        </w:tc>
+        <w:tc>
+          <w:tcPr>
+            <w:tcW w:w="967" w:type="dxa"/>
+            <w:tcBorders>
+              <w:top w:val="single" w:sz="2" w:space="0" w:color="000000"/>
+              <w:left w:val="single" w:sz="2" w:space="0" w:color="000000"/>
+              <w:bottom w:val="single" w:sz="2" w:space="0" w:color="000000"/>
+            </w:tcBorders>
+            <w:shd w:fill="auto" w:val="clear"/>
+          </w:tcPr>
+          <w:p>
+            <w:pPr>
+              <w:pStyle w:val="TableContents"/>
+              <w:rPr/>
+            </w:pPr>
+            <w:r>
+              <w:rPr/>
+              <w:t>4</w:t>
+            </w:r>
+          </w:p>
+        </w:tc>
+        <w:tc>
+          <w:tcPr>
+            <w:tcW w:w="958" w:type="dxa"/>
+            <w:tcBorders>
+              <w:top w:val="single" w:sz="2" w:space="0" w:color="000000"/>
+              <w:left w:val="single" w:sz="2" w:space="0" w:color="000000"/>
+              <w:bottom w:val="single" w:sz="2" w:space="0" w:color="000000"/>
+            </w:tcBorders>
+            <w:shd w:fill="auto" w:val="clear"/>
+          </w:tcPr>
+          <w:p>
+            <w:pPr>
+              <w:pStyle w:val="TableContents"/>
+              <w:rPr/>
+            </w:pPr>
+            <w:r>
+              <w:rPr/>
+              <w:t>5</w:t>
+            </w:r>
+          </w:p>
+        </w:tc>
+        <w:tc>
+          <w:tcPr>
+            <w:tcW w:w="845" w:type="dxa"/>
+            <w:tcBorders>
+              <w:top w:val="single" w:sz="2" w:space="0" w:color="000000"/>
+              <w:left w:val="single" w:sz="2" w:space="0" w:color="000000"/>
+              <w:bottom w:val="single" w:sz="2" w:space="0" w:color="000000"/>
+              <w:right w:val="single" w:sz="2" w:space="0" w:color="000000"/>
+            </w:tcBorders>
+            <w:shd w:fill="auto" w:val="clear"/>
+          </w:tcPr>
+          <w:p>
+            <w:pPr>
+              <w:pStyle w:val="TableContents"/>
+              <w:rPr/>
+            </w:pPr>
+            <w:r>
+              <w:rPr/>
+              <w:t>6</w:t>
+            </w:r>
+          </w:p>
+        </w:tc>
+      </w:tr>
+      <w:tr>
+        <w:trPr/>
+        <w:tc>
+          <w:tcPr>
+            <w:tcW w:w="830" w:type="dxa"/>
+            <w:tcBorders>
+              <w:left w:val="single" w:sz="2" w:space="0" w:color="000000"/>
+              <w:bottom w:val="single" w:sz="2" w:space="0" w:color="000000"/>
+            </w:tcBorders>
+            <w:shd w:fill="auto" w:val="clear"/>
+          </w:tcPr>
+          <w:p>
+            <w:pPr>
+              <w:pStyle w:val="TableContents"/>
+              <w:rPr/>
+            </w:pPr>
+            <w:r>
+              <w:rPr/>
+              <w:t>0-10</w:t>
+            </w:r>
+          </w:p>
+        </w:tc>
+        <w:tc>
+          <w:tcPr>
+            <w:tcW w:w="959" w:type="dxa"/>
+            <w:tcBorders>
+              <w:left w:val="single" w:sz="2" w:space="0" w:color="000000"/>
+              <w:bottom w:val="single" w:sz="2" w:space="0" w:color="000000"/>
+            </w:tcBorders>
+            <w:shd w:fill="auto" w:val="clear"/>
+          </w:tcPr>
+          <w:p>
+            <w:pPr>
+              <w:pStyle w:val="TableContents"/>
+              <w:rPr/>
+            </w:pPr>
+            <w:r>
+              <w:rPr/>
+              <w:t>11-25</w:t>
+            </w:r>
+          </w:p>
+        </w:tc>
+        <w:tc>
+          <w:tcPr>
+            <w:tcW w:w="958" w:type="dxa"/>
+            <w:tcBorders>
+              <w:left w:val="single" w:sz="2" w:space="0" w:color="000000"/>
+              <w:bottom w:val="single" w:sz="2" w:space="0" w:color="000000"/>
+            </w:tcBorders>
+            <w:shd w:fill="auto" w:val="clear"/>
+          </w:tcPr>
+          <w:p>
+            <w:pPr>
+              <w:pStyle w:val="TableContents"/>
+              <w:rPr/>
+            </w:pPr>
+            <w:r>
+              <w:rPr/>
+              <w:t>26-40</w:t>
+            </w:r>
+          </w:p>
+        </w:tc>
+        <w:tc>
+          <w:tcPr>
+            <w:tcW w:w="958" w:type="dxa"/>
+            <w:tcBorders>
+              <w:left w:val="single" w:sz="2" w:space="0" w:color="000000"/>
+              <w:bottom w:val="single" w:sz="2" w:space="0" w:color="000000"/>
+            </w:tcBorders>
+            <w:shd w:fill="auto" w:val="clear"/>
+          </w:tcPr>
+          <w:p>
+            <w:pPr>
+              <w:pStyle w:val="TableContents"/>
+              <w:rPr/>
+            </w:pPr>
+            <w:r>
+              <w:rPr/>
+              <w:t>41-55</w:t>
+            </w:r>
+          </w:p>
+        </w:tc>
+        <w:tc>
+          <w:tcPr>
+            <w:tcW w:w="967" w:type="dxa"/>
+            <w:tcBorders>
+              <w:left w:val="single" w:sz="2" w:space="0" w:color="000000"/>
+              <w:bottom w:val="single" w:sz="2" w:space="0" w:color="000000"/>
+            </w:tcBorders>
+            <w:shd w:fill="auto" w:val="clear"/>
+          </w:tcPr>
+          <w:p>
+            <w:pPr>
+              <w:pStyle w:val="TableContents"/>
+              <w:rPr/>
+            </w:pPr>
+            <w:r>
+              <w:rPr/>
+              <w:t>56-70</w:t>
+            </w:r>
+          </w:p>
+        </w:tc>
+        <w:tc>
+          <w:tcPr>
+            <w:tcW w:w="958" w:type="dxa"/>
+            <w:tcBorders>
+              <w:left w:val="single" w:sz="2" w:space="0" w:color="000000"/>
+              <w:bottom w:val="single" w:sz="2" w:space="0" w:color="000000"/>
+            </w:tcBorders>
+            <w:shd w:fill="auto" w:val="clear"/>
+          </w:tcPr>
+          <w:p>
+            <w:pPr>
+              <w:pStyle w:val="TableContents"/>
+              <w:rPr/>
+            </w:pPr>
+            <w:r>
+              <w:rPr/>
+              <w:t>71-85</w:t>
+            </w:r>
+          </w:p>
+        </w:tc>
+        <w:tc>
+          <w:tcPr>
+            <w:tcW w:w="845" w:type="dxa"/>
+            <w:tcBorders>
+              <w:left w:val="single" w:sz="2" w:space="0" w:color="000000"/>
+              <w:bottom w:val="single" w:sz="2" w:space="0" w:color="000000"/>
+              <w:right w:val="single" w:sz="2" w:space="0" w:color="000000"/>
+            </w:tcBorders>
+            <w:shd w:fill="auto" w:val="clear"/>
+          </w:tcPr>
+          <w:p>
+            <w:pPr>
+              <w:pStyle w:val="TableContents"/>
+              <w:rPr/>
+            </w:pPr>
+            <w:r>
+              <w:rPr/>
+              <w:t>86-100</w:t>
+            </w:r>
+          </w:p>
+        </w:tc>
+      </w:tr>
+    </w:tbl>
+    <w:p>
+      <w:pPr>
+        <w:pStyle w:val="Normal1"/>
+        <w:rPr>
+          <w:sz w:val="24"/>
+          <w:szCs w:val="24"/>
+        </w:rPr>
+      </w:pPr>
+      <w:r>
+        <w:rPr/>
       </w:r>
     </w:p>
     <w:sectPr>
-      <w:pgSz w:h="16834" w:w="11909" w:orient="portrait"/>
-      <w:pgMar w:bottom="1440" w:top="1440" w:left="1440" w:right="1440" w:header="720" w:footer="720"/>
-      <w:pgNumType w:start="1"/>
+      <w:type w:val="nextPage"/>
+      <w:pgSz w:w="11906" w:h="16838"/>
+      <w:pgMar w:left="1440" w:right="1440" w:header="0" w:top="1440" w:footer="0" w:bottom="1440" w:gutter="0"/>
+      <w:pgNumType w:start="1" w:fmt="decimal"/>
+      <w:formProt w:val="false"/>
+      <w:textDirection w:val="lrTb"/>
+      <w:docGrid w:type="default" w:linePitch="100" w:charSpace="4096"/>
     </w:sectPr>
   </w:body>
 </w:document>
 </file>
 
 <file path=word/numbering.xml><?xml version="1.0" encoding="utf-8"?>
-<w:numbering xmlns:mc="http://schemas.openxmlformats.org/markup-compatibility/2006" xmlns:o="urn:schemas-microsoft-com:office:office" xmlns:r="http://schemas.openxmlformats.org/officeDocument/2006/relationships" xmlns:m="http://schemas.openxmlformats.org/officeDocument/2006/math" xmlns:v="urn:schemas-microsoft-com:vml" xmlns:wp="http://schemas.openxmlformats.org/drawingml/2006/wordprocessingDrawing" xmlns:w10="urn:schemas-microsoft-com:office:word" xmlns:w="http://schemas.openxmlformats.org/wordprocessingml/2006/main" xmlns:wne="http://schemas.microsoft.com/office/word/2006/wordml" xmlns:sl="http://schemas.openxmlformats.org/schemaLibrary/2006/main" xmlns:a="http://schemas.openxmlformats.org/drawingml/2006/main" xmlns:pic="http://schemas.openxmlformats.org/drawingml/2006/picture" xmlns:c="http://schemas.openxmlformats.org/drawingml/2006/chart" xmlns:lc="http://schemas.openxmlformats.org/drawingml/2006/lockedCanvas" xmlns:dgm="http://schemas.openxmlformats.org/drawingml/2006/diagram" xmlns:wps="http://schemas.microsoft.com/office/word/2010/wordprocessingShape" xmlns:wpg="http://schemas.microsoft.com/office/word/2010/wordprocessingGroup" xmlns:w14="http://schemas.microsoft.com/office/word/2010/wordml" xmlns:w15="http://schemas.microsoft.com/office/word/2012/wordml">
+<w:numbering xmlns:w="http://schemas.openxmlformats.org/wordprocessingml/2006/main" xmlns:o="urn:schemas-microsoft-com:office:office" xmlns:r="http://schemas.openxmlformats.org/officeDocument/2006/relationships" xmlns:v="urn:schemas-microsoft-com:vml">
   <w:abstractNum w:abstractNumId="1">
     <w:lvl w:ilvl="0">
       <w:start w:val="1"/>
@@ -430,6 +911,8 @@
         <w:ind w:left="720" w:hanging="360"/>
       </w:pPr>
       <w:rPr>
+        <w:rFonts w:ascii="OpenSymbol" w:hAnsi="OpenSymbol" w:cs="OpenSymbol" w:hint="default"/>
+        <w:sz w:val="24"/>
         <w:u w:val="none"/>
       </w:rPr>
     </w:lvl>
@@ -442,6 +925,7 @@
         <w:ind w:left="1440" w:hanging="360"/>
       </w:pPr>
       <w:rPr>
+        <w:rFonts w:ascii="OpenSymbol" w:hAnsi="OpenSymbol" w:cs="OpenSymbol" w:hint="default"/>
         <w:u w:val="none"/>
       </w:rPr>
     </w:lvl>
@@ -454,6 +938,7 @@
         <w:ind w:left="2160" w:hanging="360"/>
       </w:pPr>
       <w:rPr>
+        <w:rFonts w:ascii="OpenSymbol" w:hAnsi="OpenSymbol" w:cs="OpenSymbol" w:hint="default"/>
         <w:u w:val="none"/>
       </w:rPr>
     </w:lvl>
@@ -466,6 +951,7 @@
         <w:ind w:left="2880" w:hanging="360"/>
       </w:pPr>
       <w:rPr>
+        <w:rFonts w:ascii="OpenSymbol" w:hAnsi="OpenSymbol" w:cs="OpenSymbol" w:hint="default"/>
         <w:u w:val="none"/>
       </w:rPr>
     </w:lvl>
@@ -478,6 +964,7 @@
         <w:ind w:left="3600" w:hanging="360"/>
       </w:pPr>
       <w:rPr>
+        <w:rFonts w:ascii="OpenSymbol" w:hAnsi="OpenSymbol" w:cs="OpenSymbol" w:hint="default"/>
         <w:u w:val="none"/>
       </w:rPr>
     </w:lvl>
@@ -490,6 +977,7 @@
         <w:ind w:left="4320" w:hanging="360"/>
       </w:pPr>
       <w:rPr>
+        <w:rFonts w:ascii="OpenSymbol" w:hAnsi="OpenSymbol" w:cs="OpenSymbol" w:hint="default"/>
         <w:u w:val="none"/>
       </w:rPr>
     </w:lvl>
@@ -502,6 +990,7 @@
         <w:ind w:left="5040" w:hanging="360"/>
       </w:pPr>
       <w:rPr>
+        <w:rFonts w:ascii="OpenSymbol" w:hAnsi="OpenSymbol" w:cs="OpenSymbol" w:hint="default"/>
         <w:u w:val="none"/>
       </w:rPr>
     </w:lvl>
@@ -514,6 +1003,7 @@
         <w:ind w:left="5760" w:hanging="360"/>
       </w:pPr>
       <w:rPr>
+        <w:rFonts w:ascii="OpenSymbol" w:hAnsi="OpenSymbol" w:cs="OpenSymbol" w:hint="default"/>
         <w:u w:val="none"/>
       </w:rPr>
     </w:lvl>
@@ -526,6 +1016,7 @@
         <w:ind w:left="6480" w:hanging="360"/>
       </w:pPr>
       <w:rPr>
+        <w:rFonts w:ascii="OpenSymbol" w:hAnsi="OpenSymbol" w:cs="OpenSymbol" w:hint="default"/>
         <w:u w:val="none"/>
       </w:rPr>
     </w:lvl>
@@ -540,6 +1031,8 @@
         <w:ind w:left="720" w:hanging="360"/>
       </w:pPr>
       <w:rPr>
+        <w:rFonts w:ascii="OpenSymbol" w:hAnsi="OpenSymbol" w:cs="OpenSymbol" w:hint="default"/>
+        <w:sz w:val="24"/>
         <w:u w:val="none"/>
       </w:rPr>
     </w:lvl>
@@ -552,6 +1045,7 @@
         <w:ind w:left="1440" w:hanging="360"/>
       </w:pPr>
       <w:rPr>
+        <w:rFonts w:ascii="OpenSymbol" w:hAnsi="OpenSymbol" w:cs="OpenSymbol" w:hint="default"/>
         <w:u w:val="none"/>
       </w:rPr>
     </w:lvl>
@@ -564,6 +1058,7 @@
         <w:ind w:left="2160" w:hanging="360"/>
       </w:pPr>
       <w:rPr>
+        <w:rFonts w:ascii="OpenSymbol" w:hAnsi="OpenSymbol" w:cs="OpenSymbol" w:hint="default"/>
         <w:u w:val="none"/>
       </w:rPr>
     </w:lvl>
@@ -576,6 +1071,7 @@
         <w:ind w:left="2880" w:hanging="360"/>
       </w:pPr>
       <w:rPr>
+        <w:rFonts w:ascii="OpenSymbol" w:hAnsi="OpenSymbol" w:cs="OpenSymbol" w:hint="default"/>
         <w:u w:val="none"/>
       </w:rPr>
     </w:lvl>
@@ -588,6 +1084,7 @@
         <w:ind w:left="3600" w:hanging="360"/>
       </w:pPr>
       <w:rPr>
+        <w:rFonts w:ascii="OpenSymbol" w:hAnsi="OpenSymbol" w:cs="OpenSymbol" w:hint="default"/>
         <w:u w:val="none"/>
       </w:rPr>
     </w:lvl>
@@ -600,6 +1097,7 @@
         <w:ind w:left="4320" w:hanging="360"/>
       </w:pPr>
       <w:rPr>
+        <w:rFonts w:ascii="OpenSymbol" w:hAnsi="OpenSymbol" w:cs="OpenSymbol" w:hint="default"/>
         <w:u w:val="none"/>
       </w:rPr>
     </w:lvl>
@@ -612,6 +1110,7 @@
         <w:ind w:left="5040" w:hanging="360"/>
       </w:pPr>
       <w:rPr>
+        <w:rFonts w:ascii="OpenSymbol" w:hAnsi="OpenSymbol" w:cs="OpenSymbol" w:hint="default"/>
         <w:u w:val="none"/>
       </w:rPr>
     </w:lvl>
@@ -624,6 +1123,7 @@
         <w:ind w:left="5760" w:hanging="360"/>
       </w:pPr>
       <w:rPr>
+        <w:rFonts w:ascii="OpenSymbol" w:hAnsi="OpenSymbol" w:cs="OpenSymbol" w:hint="default"/>
         <w:u w:val="none"/>
       </w:rPr>
     </w:lvl>
@@ -636,6 +1136,7 @@
         <w:ind w:left="6480" w:hanging="360"/>
       </w:pPr>
       <w:rPr>
+        <w:rFonts w:ascii="OpenSymbol" w:hAnsi="OpenSymbol" w:cs="OpenSymbol" w:hint="default"/>
         <w:u w:val="none"/>
       </w:rPr>
     </w:lvl>
@@ -650,6 +1151,8 @@
         <w:ind w:left="720" w:hanging="360"/>
       </w:pPr>
       <w:rPr>
+        <w:rFonts w:ascii="OpenSymbol" w:hAnsi="OpenSymbol" w:cs="OpenSymbol" w:hint="default"/>
+        <w:sz w:val="24"/>
         <w:u w:val="none"/>
       </w:rPr>
     </w:lvl>
@@ -662,6 +1165,7 @@
         <w:ind w:left="1440" w:hanging="360"/>
       </w:pPr>
       <w:rPr>
+        <w:rFonts w:ascii="OpenSymbol" w:hAnsi="OpenSymbol" w:cs="OpenSymbol" w:hint="default"/>
         <w:u w:val="none"/>
       </w:rPr>
     </w:lvl>
@@ -674,6 +1178,7 @@
         <w:ind w:left="2160" w:hanging="360"/>
       </w:pPr>
       <w:rPr>
+        <w:rFonts w:ascii="OpenSymbol" w:hAnsi="OpenSymbol" w:cs="OpenSymbol" w:hint="default"/>
         <w:u w:val="none"/>
       </w:rPr>
     </w:lvl>
@@ -686,6 +1191,7 @@
         <w:ind w:left="2880" w:hanging="360"/>
       </w:pPr>
       <w:rPr>
+        <w:rFonts w:ascii="OpenSymbol" w:hAnsi="OpenSymbol" w:cs="OpenSymbol" w:hint="default"/>
         <w:u w:val="none"/>
       </w:rPr>
     </w:lvl>
@@ -698,6 +1204,7 @@
         <w:ind w:left="3600" w:hanging="360"/>
       </w:pPr>
       <w:rPr>
+        <w:rFonts w:ascii="OpenSymbol" w:hAnsi="OpenSymbol" w:cs="OpenSymbol" w:hint="default"/>
         <w:u w:val="none"/>
       </w:rPr>
     </w:lvl>
@@ -710,6 +1217,7 @@
         <w:ind w:left="4320" w:hanging="360"/>
       </w:pPr>
       <w:rPr>
+        <w:rFonts w:ascii="OpenSymbol" w:hAnsi="OpenSymbol" w:cs="OpenSymbol" w:hint="default"/>
         <w:u w:val="none"/>
       </w:rPr>
     </w:lvl>
@@ -722,6 +1230,7 @@
         <w:ind w:left="5040" w:hanging="360"/>
       </w:pPr>
       <w:rPr>
+        <w:rFonts w:ascii="OpenSymbol" w:hAnsi="OpenSymbol" w:cs="OpenSymbol" w:hint="default"/>
         <w:u w:val="none"/>
       </w:rPr>
     </w:lvl>
@@ -734,6 +1243,7 @@
         <w:ind w:left="5760" w:hanging="360"/>
       </w:pPr>
       <w:rPr>
+        <w:rFonts w:ascii="OpenSymbol" w:hAnsi="OpenSymbol" w:cs="OpenSymbol" w:hint="default"/>
         <w:u w:val="none"/>
       </w:rPr>
     </w:lvl>
@@ -746,6 +1256,7 @@
         <w:ind w:left="6480" w:hanging="360"/>
       </w:pPr>
       <w:rPr>
+        <w:rFonts w:ascii="OpenSymbol" w:hAnsi="OpenSymbol" w:cs="OpenSymbol" w:hint="default"/>
         <w:u w:val="none"/>
       </w:rPr>
     </w:lvl>
@@ -760,6 +1271,8 @@
         <w:ind w:left="720" w:hanging="360"/>
       </w:pPr>
       <w:rPr>
+        <w:rFonts w:ascii="OpenSymbol" w:hAnsi="OpenSymbol" w:cs="OpenSymbol" w:hint="default"/>
+        <w:sz w:val="24"/>
         <w:u w:val="none"/>
       </w:rPr>
     </w:lvl>
@@ -772,6 +1285,7 @@
         <w:ind w:left="1440" w:hanging="360"/>
       </w:pPr>
       <w:rPr>
+        <w:rFonts w:ascii="OpenSymbol" w:hAnsi="OpenSymbol" w:cs="OpenSymbol" w:hint="default"/>
         <w:u w:val="none"/>
       </w:rPr>
     </w:lvl>
@@ -784,6 +1298,7 @@
         <w:ind w:left="2160" w:hanging="360"/>
       </w:pPr>
       <w:rPr>
+        <w:rFonts w:ascii="OpenSymbol" w:hAnsi="OpenSymbol" w:cs="OpenSymbol" w:hint="default"/>
         <w:u w:val="none"/>
       </w:rPr>
     </w:lvl>
@@ -796,6 +1311,7 @@
         <w:ind w:left="2880" w:hanging="360"/>
       </w:pPr>
       <w:rPr>
+        <w:rFonts w:ascii="OpenSymbol" w:hAnsi="OpenSymbol" w:cs="OpenSymbol" w:hint="default"/>
         <w:u w:val="none"/>
       </w:rPr>
     </w:lvl>
@@ -808,6 +1324,7 @@
         <w:ind w:left="3600" w:hanging="360"/>
       </w:pPr>
       <w:rPr>
+        <w:rFonts w:ascii="OpenSymbol" w:hAnsi="OpenSymbol" w:cs="OpenSymbol" w:hint="default"/>
         <w:u w:val="none"/>
       </w:rPr>
     </w:lvl>
@@ -820,6 +1337,7 @@
         <w:ind w:left="4320" w:hanging="360"/>
       </w:pPr>
       <w:rPr>
+        <w:rFonts w:ascii="OpenSymbol" w:hAnsi="OpenSymbol" w:cs="OpenSymbol" w:hint="default"/>
         <w:u w:val="none"/>
       </w:rPr>
     </w:lvl>
@@ -832,6 +1350,7 @@
         <w:ind w:left="5040" w:hanging="360"/>
       </w:pPr>
       <w:rPr>
+        <w:rFonts w:ascii="OpenSymbol" w:hAnsi="OpenSymbol" w:cs="OpenSymbol" w:hint="default"/>
         <w:u w:val="none"/>
       </w:rPr>
     </w:lvl>
@@ -844,6 +1363,7 @@
         <w:ind w:left="5760" w:hanging="360"/>
       </w:pPr>
       <w:rPr>
+        <w:rFonts w:ascii="OpenSymbol" w:hAnsi="OpenSymbol" w:cs="OpenSymbol" w:hint="default"/>
         <w:u w:val="none"/>
       </w:rPr>
     </w:lvl>
@@ -856,8 +1376,247 @@
         <w:ind w:left="6480" w:hanging="360"/>
       </w:pPr>
       <w:rPr>
-        <w:u w:val="none"/>
-      </w:rPr>
+        <w:rFonts w:ascii="OpenSymbol" w:hAnsi="OpenSymbol" w:cs="OpenSymbol" w:hint="default"/>
+        <w:u w:val="none"/>
+      </w:rPr>
+    </w:lvl>
+  </w:abstractNum>
+  <w:abstractNum w:abstractNumId="5">
+    <w:lvl w:ilvl="0">
+      <w:start w:val="1"/>
+      <w:numFmt w:val="bullet"/>
+      <w:lvlText w:val=""/>
+      <w:lvlJc w:val="left"/>
+      <w:pPr>
+        <w:tabs>
+          <w:tab w:val="num" w:pos="720"/>
+        </w:tabs>
+        <w:ind w:left="720" w:hanging="360"/>
+      </w:pPr>
+      <w:rPr>
+        <w:rFonts w:ascii="Symbol" w:hAnsi="Symbol" w:cs="Symbol" w:hint="default"/>
+        <w:rFonts w:cs="OpenSymbol"/>
+      </w:rPr>
+    </w:lvl>
+    <w:lvl w:ilvl="1">
+      <w:start w:val="1"/>
+      <w:numFmt w:val="bullet"/>
+      <w:lvlText w:val="◦"/>
+      <w:lvlJc w:val="left"/>
+      <w:pPr>
+        <w:tabs>
+          <w:tab w:val="num" w:pos="1080"/>
+        </w:tabs>
+        <w:ind w:left="1080" w:hanging="360"/>
+      </w:pPr>
+      <w:rPr>
+        <w:rFonts w:ascii="OpenSymbol" w:hAnsi="OpenSymbol" w:cs="OpenSymbol" w:hint="default"/>
+        <w:rFonts w:cs="OpenSymbol"/>
+      </w:rPr>
+    </w:lvl>
+    <w:lvl w:ilvl="2">
+      <w:start w:val="1"/>
+      <w:numFmt w:val="bullet"/>
+      <w:lvlText w:val="▪"/>
+      <w:lvlJc w:val="left"/>
+      <w:pPr>
+        <w:tabs>
+          <w:tab w:val="num" w:pos="1440"/>
+        </w:tabs>
+        <w:ind w:left="1440" w:hanging="360"/>
+      </w:pPr>
+      <w:rPr>
+        <w:rFonts w:ascii="OpenSymbol" w:hAnsi="OpenSymbol" w:cs="OpenSymbol" w:hint="default"/>
+        <w:rFonts w:cs="OpenSymbol"/>
+      </w:rPr>
+    </w:lvl>
+    <w:lvl w:ilvl="3">
+      <w:start w:val="1"/>
+      <w:numFmt w:val="bullet"/>
+      <w:lvlText w:val=""/>
+      <w:lvlJc w:val="left"/>
+      <w:pPr>
+        <w:tabs>
+          <w:tab w:val="num" w:pos="1800"/>
+        </w:tabs>
+        <w:ind w:left="1800" w:hanging="360"/>
+      </w:pPr>
+      <w:rPr>
+        <w:rFonts w:ascii="Symbol" w:hAnsi="Symbol" w:cs="Symbol" w:hint="default"/>
+        <w:rFonts w:cs="OpenSymbol"/>
+      </w:rPr>
+    </w:lvl>
+    <w:lvl w:ilvl="4">
+      <w:start w:val="1"/>
+      <w:numFmt w:val="bullet"/>
+      <w:lvlText w:val="◦"/>
+      <w:lvlJc w:val="left"/>
+      <w:pPr>
+        <w:tabs>
+          <w:tab w:val="num" w:pos="2160"/>
+        </w:tabs>
+        <w:ind w:left="2160" w:hanging="360"/>
+      </w:pPr>
+      <w:rPr>
+        <w:rFonts w:ascii="OpenSymbol" w:hAnsi="OpenSymbol" w:cs="OpenSymbol" w:hint="default"/>
+        <w:rFonts w:cs="OpenSymbol"/>
+      </w:rPr>
+    </w:lvl>
+    <w:lvl w:ilvl="5">
+      <w:start w:val="1"/>
+      <w:numFmt w:val="bullet"/>
+      <w:lvlText w:val="▪"/>
+      <w:lvlJc w:val="left"/>
+      <w:pPr>
+        <w:tabs>
+          <w:tab w:val="num" w:pos="2520"/>
+        </w:tabs>
+        <w:ind w:left="2520" w:hanging="360"/>
+      </w:pPr>
+      <w:rPr>
+        <w:rFonts w:ascii="OpenSymbol" w:hAnsi="OpenSymbol" w:cs="OpenSymbol" w:hint="default"/>
+        <w:rFonts w:cs="OpenSymbol"/>
+      </w:rPr>
+    </w:lvl>
+    <w:lvl w:ilvl="6">
+      <w:start w:val="1"/>
+      <w:numFmt w:val="bullet"/>
+      <w:lvlText w:val=""/>
+      <w:lvlJc w:val="left"/>
+      <w:pPr>
+        <w:tabs>
+          <w:tab w:val="num" w:pos="2880"/>
+        </w:tabs>
+        <w:ind w:left="2880" w:hanging="360"/>
+      </w:pPr>
+      <w:rPr>
+        <w:rFonts w:ascii="Symbol" w:hAnsi="Symbol" w:cs="Symbol" w:hint="default"/>
+        <w:rFonts w:cs="OpenSymbol"/>
+      </w:rPr>
+    </w:lvl>
+    <w:lvl w:ilvl="7">
+      <w:start w:val="1"/>
+      <w:numFmt w:val="bullet"/>
+      <w:lvlText w:val="◦"/>
+      <w:lvlJc w:val="left"/>
+      <w:pPr>
+        <w:tabs>
+          <w:tab w:val="num" w:pos="3240"/>
+        </w:tabs>
+        <w:ind w:left="3240" w:hanging="360"/>
+      </w:pPr>
+      <w:rPr>
+        <w:rFonts w:ascii="OpenSymbol" w:hAnsi="OpenSymbol" w:cs="OpenSymbol" w:hint="default"/>
+        <w:rFonts w:cs="OpenSymbol"/>
+      </w:rPr>
+    </w:lvl>
+    <w:lvl w:ilvl="8">
+      <w:start w:val="1"/>
+      <w:numFmt w:val="bullet"/>
+      <w:lvlText w:val="▪"/>
+      <w:lvlJc w:val="left"/>
+      <w:pPr>
+        <w:tabs>
+          <w:tab w:val="num" w:pos="3600"/>
+        </w:tabs>
+        <w:ind w:left="3600" w:hanging="360"/>
+      </w:pPr>
+      <w:rPr>
+        <w:rFonts w:ascii="OpenSymbol" w:hAnsi="OpenSymbol" w:cs="OpenSymbol" w:hint="default"/>
+        <w:rFonts w:cs="OpenSymbol"/>
+      </w:rPr>
+    </w:lvl>
+  </w:abstractNum>
+  <w:abstractNum w:abstractNumId="6">
+    <w:lvl w:ilvl="0">
+      <w:start w:val="1"/>
+      <w:numFmt w:val="none"/>
+      <w:suff w:val="nothing"/>
+      <w:lvlText w:val=""/>
+      <w:lvlJc w:val="left"/>
+      <w:pPr>
+        <w:ind w:left="0" w:hanging="0"/>
+      </w:pPr>
+    </w:lvl>
+    <w:lvl w:ilvl="1">
+      <w:start w:val="1"/>
+      <w:numFmt w:val="none"/>
+      <w:suff w:val="nothing"/>
+      <w:lvlText w:val=""/>
+      <w:lvlJc w:val="left"/>
+      <w:pPr>
+        <w:ind w:left="0" w:hanging="0"/>
+      </w:pPr>
+    </w:lvl>
+    <w:lvl w:ilvl="2">
+      <w:start w:val="1"/>
+      <w:numFmt w:val="none"/>
+      <w:suff w:val="nothing"/>
+      <w:lvlText w:val=""/>
+      <w:lvlJc w:val="left"/>
+      <w:pPr>
+        <w:ind w:left="0" w:hanging="0"/>
+      </w:pPr>
+    </w:lvl>
+    <w:lvl w:ilvl="3">
+      <w:start w:val="1"/>
+      <w:numFmt w:val="none"/>
+      <w:suff w:val="nothing"/>
+      <w:lvlText w:val=""/>
+      <w:lvlJc w:val="left"/>
+      <w:pPr>
+        <w:ind w:left="0" w:hanging="0"/>
+      </w:pPr>
+    </w:lvl>
+    <w:lvl w:ilvl="4">
+      <w:start w:val="1"/>
+      <w:numFmt w:val="none"/>
+      <w:suff w:val="nothing"/>
+      <w:lvlText w:val=""/>
+      <w:lvlJc w:val="left"/>
+      <w:pPr>
+        <w:ind w:left="0" w:hanging="0"/>
+      </w:pPr>
+    </w:lvl>
+    <w:lvl w:ilvl="5">
+      <w:start w:val="1"/>
+      <w:numFmt w:val="none"/>
+      <w:suff w:val="nothing"/>
+      <w:lvlText w:val=""/>
+      <w:lvlJc w:val="left"/>
+      <w:pPr>
+        <w:ind w:left="0" w:hanging="0"/>
+      </w:pPr>
+    </w:lvl>
+    <w:lvl w:ilvl="6">
+      <w:start w:val="1"/>
+      <w:numFmt w:val="none"/>
+      <w:suff w:val="nothing"/>
+      <w:lvlText w:val=""/>
+      <w:lvlJc w:val="left"/>
+      <w:pPr>
+        <w:ind w:left="0" w:hanging="0"/>
+      </w:pPr>
+    </w:lvl>
+    <w:lvl w:ilvl="7">
+      <w:start w:val="1"/>
+      <w:numFmt w:val="none"/>
+      <w:suff w:val="nothing"/>
+      <w:lvlText w:val=""/>
+      <w:lvlJc w:val="left"/>
+      <w:pPr>
+        <w:ind w:left="0" w:hanging="0"/>
+      </w:pPr>
+    </w:lvl>
+    <w:lvl w:ilvl="8">
+      <w:start w:val="1"/>
+      <w:numFmt w:val="none"/>
+      <w:suff w:val="nothing"/>
+      <w:lvlText w:val=""/>
+      <w:lvlJc w:val="left"/>
+      <w:pPr>
+        <w:ind w:left="0" w:hanging="0"/>
+      </w:pPr>
     </w:lvl>
   </w:abstractNum>
   <w:num w:numId="1">
@@ -872,41 +1631,58 @@
   <w:num w:numId="4">
     <w:abstractNumId w:val="4"/>
   </w:num>
+  <w:num w:numId="5">
+    <w:abstractNumId w:val="5"/>
+  </w:num>
+  <w:num w:numId="6">
+    <w:abstractNumId w:val="6"/>
+  </w:num>
 </w:numbering>
 </file>
 
 <file path=word/styles.xml><?xml version="1.0" encoding="utf-8"?>
-<w:styles xmlns:mc="http://schemas.openxmlformats.org/markup-compatibility/2006" xmlns:o="urn:schemas-microsoft-com:office:office" xmlns:r="http://schemas.openxmlformats.org/officeDocument/2006/relationships" xmlns:m="http://schemas.openxmlformats.org/officeDocument/2006/math" xmlns:v="urn:schemas-microsoft-com:vml" xmlns:wp="http://schemas.openxmlformats.org/drawingml/2006/wordprocessingDrawing" xmlns:w10="urn:schemas-microsoft-com:office:word" xmlns:w="http://schemas.openxmlformats.org/wordprocessingml/2006/main" xmlns:wne="http://schemas.microsoft.com/office/word/2006/wordml" xmlns:sl="http://schemas.openxmlformats.org/schemaLibrary/2006/main" xmlns:a="http://schemas.openxmlformats.org/drawingml/2006/main" xmlns:pic="http://schemas.openxmlformats.org/drawingml/2006/picture" xmlns:c="http://schemas.openxmlformats.org/drawingml/2006/chart" xmlns:lc="http://schemas.openxmlformats.org/drawingml/2006/lockedCanvas" xmlns:dgm="http://schemas.openxmlformats.org/drawingml/2006/diagram" xmlns:wps="http://schemas.microsoft.com/office/word/2010/wordprocessingShape" xmlns:wpg="http://schemas.microsoft.com/office/word/2010/wordprocessingGroup" xmlns:w14="http://schemas.microsoft.com/office/word/2010/wordml" xmlns:w15="http://schemas.microsoft.com/office/word/2012/wordml">
+<w:styles xmlns:w="http://schemas.openxmlformats.org/wordprocessingml/2006/main" xmlns:w14="http://schemas.microsoft.com/office/word/2010/wordml" xmlns:mc="http://schemas.openxmlformats.org/markup-compatibility/2006" mc:Ignorable="w14">
   <w:docDefaults>
     <w:rPrDefault>
       <w:rPr>
-        <w:rFonts w:ascii="Arial" w:cs="Arial" w:eastAsia="Arial" w:hAnsi="Arial"/>
+        <w:rFonts w:ascii="Arial" w:hAnsi="Arial" w:eastAsia="Arial" w:cs="Arial"/>
         <w:sz w:val="22"/>
         <w:szCs w:val="22"/>
-        <w:lang w:val="fr"/>
+        <w:lang w:val="fr-FR" w:eastAsia="zh-CN" w:bidi="hi-IN"/>
       </w:rPr>
     </w:rPrDefault>
     <w:pPrDefault>
-      <w:pPr>
-        <w:spacing w:line="276" w:lineRule="auto"/>
-      </w:pPr>
+      <w:pPr/>
     </w:pPrDefault>
   </w:docDefaults>
-  <w:style w:type="paragraph" w:styleId="Normal" w:default="1">
-    <w:name w:val="normal"/>
-  </w:style>
-  <w:style w:type="table" w:styleId="TableNormal" w:default="1">
-    <w:name w:val="Table Normal"/>
+  <w:style w:type="paragraph" w:styleId="Normal">
+    <w:name w:val="Normal"/>
+    <w:qFormat/>
+    <w:pPr>
+      <w:widowControl/>
+      <w:bidi w:val="0"/>
+      <w:spacing w:lineRule="auto" w:line="276" w:before="0" w:after="0"/>
+      <w:jc w:val="left"/>
+    </w:pPr>
+    <w:rPr>
+      <w:rFonts w:ascii="Arial" w:hAnsi="Arial" w:eastAsia="Arial" w:cs="Arial"/>
+      <w:color w:val="auto"/>
+      <w:kern w:val="0"/>
+      <w:sz w:val="22"/>
+      <w:szCs w:val="22"/>
+      <w:lang w:val="fr-FR" w:eastAsia="zh-CN" w:bidi="hi-IN"/>
+    </w:rPr>
   </w:style>
   <w:style w:type="paragraph" w:styleId="Heading1">
-    <w:name w:val="heading 1"/>
-    <w:basedOn w:val="Normal"/>
-    <w:next w:val="Normal"/>
+    <w:name w:val="Heading 1"/>
+    <w:basedOn w:val="Normal1"/>
+    <w:next w:val="Normal1"/>
+    <w:qFormat/>
     <w:pPr>
-      <w:keepNext w:val="1"/>
-      <w:keepLines w:val="1"/>
-      <w:pageBreakBefore w:val="0"/>
-      <w:spacing w:after="120" w:before="400" w:lineRule="auto"/>
+      <w:keepNext w:val="true"/>
+      <w:keepLines/>
+      <w:pageBreakBefore w:val="false"/>
+      <w:spacing w:lineRule="auto" w:line="240" w:before="400" w:after="120"/>
     </w:pPr>
     <w:rPr>
       <w:sz w:val="40"/>
@@ -914,47 +1690,50 @@
     </w:rPr>
   </w:style>
   <w:style w:type="paragraph" w:styleId="Heading2">
-    <w:name w:val="heading 2"/>
-    <w:basedOn w:val="Normal"/>
-    <w:next w:val="Normal"/>
+    <w:name w:val="Heading 2"/>
+    <w:basedOn w:val="Normal1"/>
+    <w:next w:val="Normal1"/>
+    <w:qFormat/>
     <w:pPr>
-      <w:keepNext w:val="1"/>
-      <w:keepLines w:val="1"/>
-      <w:pageBreakBefore w:val="0"/>
-      <w:spacing w:after="120" w:before="360" w:lineRule="auto"/>
+      <w:keepNext w:val="true"/>
+      <w:keepLines/>
+      <w:pageBreakBefore w:val="false"/>
+      <w:spacing w:lineRule="auto" w:line="240" w:before="360" w:after="120"/>
     </w:pPr>
     <w:rPr>
-      <w:b w:val="0"/>
+      <w:b w:val="false"/>
       <w:sz w:val="32"/>
       <w:szCs w:val="32"/>
     </w:rPr>
   </w:style>
   <w:style w:type="paragraph" w:styleId="Heading3">
-    <w:name w:val="heading 3"/>
-    <w:basedOn w:val="Normal"/>
-    <w:next w:val="Normal"/>
+    <w:name w:val="Heading 3"/>
+    <w:basedOn w:val="Normal1"/>
+    <w:next w:val="Normal1"/>
+    <w:qFormat/>
     <w:pPr>
-      <w:keepNext w:val="1"/>
-      <w:keepLines w:val="1"/>
-      <w:pageBreakBefore w:val="0"/>
-      <w:spacing w:after="80" w:before="320" w:lineRule="auto"/>
+      <w:keepNext w:val="true"/>
+      <w:keepLines/>
+      <w:pageBreakBefore w:val="false"/>
+      <w:spacing w:lineRule="auto" w:line="240" w:before="320" w:after="80"/>
     </w:pPr>
     <w:rPr>
-      <w:b w:val="0"/>
+      <w:b w:val="false"/>
       <w:color w:val="434343"/>
       <w:sz w:val="28"/>
       <w:szCs w:val="28"/>
     </w:rPr>
   </w:style>
   <w:style w:type="paragraph" w:styleId="Heading4">
-    <w:name w:val="heading 4"/>
-    <w:basedOn w:val="Normal"/>
-    <w:next w:val="Normal"/>
+    <w:name w:val="Heading 4"/>
+    <w:basedOn w:val="Normal1"/>
+    <w:next w:val="Normal1"/>
+    <w:qFormat/>
     <w:pPr>
-      <w:keepNext w:val="1"/>
-      <w:keepLines w:val="1"/>
-      <w:pageBreakBefore w:val="0"/>
-      <w:spacing w:after="80" w:before="280" w:lineRule="auto"/>
+      <w:keepNext w:val="true"/>
+      <w:keepLines/>
+      <w:pageBreakBefore w:val="false"/>
+      <w:spacing w:lineRule="auto" w:line="240" w:before="280" w:after="80"/>
     </w:pPr>
     <w:rPr>
       <w:color w:val="666666"/>
@@ -963,14 +1742,15 @@
     </w:rPr>
   </w:style>
   <w:style w:type="paragraph" w:styleId="Heading5">
-    <w:name w:val="heading 5"/>
-    <w:basedOn w:val="Normal"/>
-    <w:next w:val="Normal"/>
+    <w:name w:val="Heading 5"/>
+    <w:basedOn w:val="Normal1"/>
+    <w:next w:val="Normal1"/>
+    <w:qFormat/>
     <w:pPr>
-      <w:keepNext w:val="1"/>
-      <w:keepLines w:val="1"/>
-      <w:pageBreakBefore w:val="0"/>
-      <w:spacing w:after="80" w:before="240" w:lineRule="auto"/>
+      <w:keepNext w:val="true"/>
+      <w:keepLines/>
+      <w:pageBreakBefore w:val="false"/>
+      <w:spacing w:lineRule="auto" w:line="240" w:before="240" w:after="80"/>
     </w:pPr>
     <w:rPr>
       <w:color w:val="666666"/>
@@ -979,31 +1759,116 @@
     </w:rPr>
   </w:style>
   <w:style w:type="paragraph" w:styleId="Heading6">
-    <w:name w:val="heading 6"/>
-    <w:basedOn w:val="Normal"/>
-    <w:next w:val="Normal"/>
+    <w:name w:val="Heading 6"/>
+    <w:basedOn w:val="Normal1"/>
+    <w:next w:val="Normal1"/>
+    <w:qFormat/>
     <w:pPr>
-      <w:keepNext w:val="1"/>
-      <w:keepLines w:val="1"/>
-      <w:pageBreakBefore w:val="0"/>
-      <w:spacing w:after="80" w:before="240" w:lineRule="auto"/>
+      <w:keepNext w:val="true"/>
+      <w:keepLines/>
+      <w:pageBreakBefore w:val="false"/>
+      <w:spacing w:lineRule="auto" w:line="240" w:before="240" w:after="80"/>
     </w:pPr>
     <w:rPr>
-      <w:i w:val="1"/>
+      <w:i/>
       <w:color w:val="666666"/>
       <w:sz w:val="22"/>
       <w:szCs w:val="22"/>
     </w:rPr>
   </w:style>
+  <w:style w:type="character" w:styleId="Bullets">
+    <w:name w:val="Bullets"/>
+    <w:qFormat/>
+    <w:rPr>
+      <w:rFonts w:ascii="OpenSymbol" w:hAnsi="OpenSymbol" w:eastAsia="OpenSymbol" w:cs="OpenSymbol"/>
+    </w:rPr>
+  </w:style>
+  <w:style w:type="paragraph" w:styleId="Heading">
+    <w:name w:val="Heading"/>
+    <w:basedOn w:val="Normal"/>
+    <w:next w:val="TextBody"/>
+    <w:qFormat/>
+    <w:pPr>
+      <w:keepNext w:val="true"/>
+      <w:spacing w:before="240" w:after="120"/>
+    </w:pPr>
+    <w:rPr>
+      <w:rFonts w:ascii="Liberation Sans" w:hAnsi="Liberation Sans" w:eastAsia="Noto Sans CJK SC" w:cs="Lohit Devanagari"/>
+      <w:sz w:val="28"/>
+      <w:szCs w:val="28"/>
+    </w:rPr>
+  </w:style>
+  <w:style w:type="paragraph" w:styleId="TextBody">
+    <w:name w:val="Body Text"/>
+    <w:basedOn w:val="Normal"/>
+    <w:pPr>
+      <w:spacing w:lineRule="auto" w:line="276" w:before="0" w:after="140"/>
+    </w:pPr>
+    <w:rPr/>
+  </w:style>
+  <w:style w:type="paragraph" w:styleId="List">
+    <w:name w:val="List"/>
+    <w:basedOn w:val="TextBody"/>
+    <w:pPr/>
+    <w:rPr>
+      <w:rFonts w:cs="Lohit Devanagari"/>
+    </w:rPr>
+  </w:style>
+  <w:style w:type="paragraph" w:styleId="Caption">
+    <w:name w:val="Caption"/>
+    <w:basedOn w:val="Normal"/>
+    <w:qFormat/>
+    <w:pPr>
+      <w:suppressLineNumbers/>
+      <w:spacing w:before="120" w:after="120"/>
+    </w:pPr>
+    <w:rPr>
+      <w:rFonts w:cs="Lohit Devanagari"/>
+      <w:i/>
+      <w:iCs/>
+      <w:sz w:val="24"/>
+      <w:szCs w:val="24"/>
+    </w:rPr>
+  </w:style>
+  <w:style w:type="paragraph" w:styleId="Index">
+    <w:name w:val="Index"/>
+    <w:basedOn w:val="Normal"/>
+    <w:qFormat/>
+    <w:pPr>
+      <w:suppressLineNumbers/>
+    </w:pPr>
+    <w:rPr>
+      <w:rFonts w:cs="Lohit Devanagari"/>
+    </w:rPr>
+  </w:style>
+  <w:style w:type="paragraph" w:styleId="Normal1" w:default="1">
+    <w:name w:val="LO-normal"/>
+    <w:qFormat/>
+    <w:pPr>
+      <w:widowControl/>
+      <w:bidi w:val="0"/>
+      <w:spacing w:lineRule="auto" w:line="276" w:before="0" w:after="0"/>
+      <w:jc w:val="left"/>
+    </w:pPr>
+    <w:rPr>
+      <w:rFonts w:ascii="Arial" w:hAnsi="Arial" w:eastAsia="Arial" w:cs="Arial"/>
+      <w:color w:val="auto"/>
+      <w:kern w:val="0"/>
+      <w:sz w:val="22"/>
+      <w:szCs w:val="22"/>
+      <w:lang w:val="fr-FR" w:eastAsia="zh-CN" w:bidi="hi-IN"/>
+    </w:rPr>
+  </w:style>
   <w:style w:type="paragraph" w:styleId="Title">
     <w:name w:val="Title"/>
-    <w:basedOn w:val="Normal"/>
-    <w:next w:val="Normal"/>
+    <w:basedOn w:val="Normal1"/>
+    <w:next w:val="Normal1"/>
+    <w:qFormat/>
     <w:pPr>
-      <w:keepNext w:val="1"/>
-      <w:keepLines w:val="1"/>
-      <w:pageBreakBefore w:val="0"/>
-      <w:spacing w:after="60" w:before="0" w:lineRule="auto"/>
+      <w:keepNext w:val="true"/>
+      <w:keepLines/>
+      <w:pageBreakBefore w:val="false"/>
+      <w:spacing w:lineRule="auto" w:line="240" w:before="0" w:after="60"/>
     </w:pPr>
     <w:rPr>
       <w:sz w:val="52"/>
@@ -1012,21 +1877,34 @@
   </w:style>
   <w:style w:type="paragraph" w:styleId="Subtitle">
     <w:name w:val="Subtitle"/>
-    <w:basedOn w:val="Normal"/>
-    <w:next w:val="Normal"/>
+    <w:basedOn w:val="Normal1"/>
+    <w:next w:val="Normal1"/>
+    <w:qFormat/>
     <w:pPr>
-      <w:keepNext w:val="1"/>
-      <w:keepLines w:val="1"/>
-      <w:pageBreakBefore w:val="0"/>
-      <w:spacing w:after="320" w:before="0" w:lineRule="auto"/>
+      <w:keepNext w:val="true"/>
+      <w:keepLines/>
+      <w:pageBreakBefore w:val="false"/>
+      <w:spacing w:lineRule="auto" w:line="240" w:before="0" w:after="320"/>
     </w:pPr>
     <w:rPr>
-      <w:rFonts w:ascii="Arial" w:cs="Arial" w:eastAsia="Arial" w:hAnsi="Arial"/>
-      <w:i w:val="0"/>
+      <w:rFonts w:ascii="Arial" w:hAnsi="Arial" w:eastAsia="Arial" w:cs="Arial"/>
+      <w:i w:val="false"/>
       <w:color w:val="666666"/>
       <w:sz w:val="30"/>
       <w:szCs w:val="30"/>
     </w:rPr>
+  </w:style>
+  <w:style w:type="paragraph" w:styleId="TableContents">
+    <w:name w:val="Table Contents"/>
+    <w:basedOn w:val="Normal"/>
+    <w:qFormat/>
+    <w:pPr>
+      <w:suppressLineNumbers/>
+    </w:pPr>
+    <w:rPr/>
+  </w:style>
+  <w:style w:type="table" w:default="1" w:styleId="TableNormal">
+    <w:name w:val="Table Normal"/>
   </w:style>
 </w:styles>
 </file>

</xml_diff>